<commit_message>
Plano de Segurança conlcuido.
</commit_message>
<xml_diff>
--- a/TrabalhoGSR(alteraçoes_plano_segurança).docx
+++ b/TrabalhoGSR(alteraçoes_plano_segurança).docx
@@ -1781,28 +1781,565 @@
           <w:lang w:val="pt-PT"/>
         </w:rPr>
       </w:pPr>
-      <w:r>
-        <w:rPr>
-          <w:sz w:val="32"/>
-          <w:szCs w:val="32"/>
-          <w:lang w:val="pt-PT"/>
-        </w:rPr>
-        <w:t>(Por fazer)</w:t>
-      </w:r>
-    </w:p>
-    <w:p>
-      <w:pPr>
-        <w:rPr>
-          <w:sz w:val="32"/>
-          <w:szCs w:val="32"/>
-          <w:lang w:val="pt-PT"/>
-        </w:rPr>
-      </w:pPr>
     </w:p>
     <w:p>
       <w:pPr>
         <w:ind w:left="720"/>
         <w:rPr>
+          <w:lang w:val="pt-PT"/>
+        </w:rPr>
+      </w:pPr>
+      <w:r>
+        <w:rPr>
+          <w:lang w:val="pt-PT"/>
+        </w:rPr>
+        <w:t xml:space="preserve">A política de segurança </w:t>
+      </w:r>
+      <w:r>
+        <w:rPr>
+          <w:lang w:val="pt-PT"/>
+        </w:rPr>
+        <w:t>é um conjunto de regras e “</w:t>
+      </w:r>
+      <w:proofErr w:type="spellStart"/>
+      <w:r>
+        <w:rPr>
+          <w:lang w:val="pt-PT"/>
+        </w:rPr>
+        <w:t>guide</w:t>
+      </w:r>
+      <w:proofErr w:type="spellEnd"/>
+      <w:r>
+        <w:rPr>
+          <w:lang w:val="pt-PT"/>
+        </w:rPr>
+        <w:t xml:space="preserve"> </w:t>
+      </w:r>
+      <w:proofErr w:type="spellStart"/>
+      <w:r>
+        <w:rPr>
+          <w:lang w:val="pt-PT"/>
+        </w:rPr>
+        <w:t>lines</w:t>
+      </w:r>
+      <w:proofErr w:type="spellEnd"/>
+      <w:r>
+        <w:rPr>
+          <w:lang w:val="pt-PT"/>
+        </w:rPr>
+        <w:t xml:space="preserve">” que </w:t>
+      </w:r>
+      <w:r>
+        <w:rPr>
+          <w:lang w:val="pt-PT"/>
+        </w:rPr>
+        <w:t xml:space="preserve">descrevem como uma organização pretende proteger a sua informação sensível e os seus sistemas de acesso alheio.  A </w:t>
+      </w:r>
+      <w:r>
+        <w:rPr>
+          <w:lang w:val="pt-PT"/>
+        </w:rPr>
+        <w:t>política de segurança</w:t>
+      </w:r>
+      <w:r>
+        <w:rPr>
+          <w:lang w:val="pt-PT"/>
+        </w:rPr>
+        <w:t xml:space="preserve"> deve definir o “scope” do plano de segurança as</w:t>
+      </w:r>
+      <w:r>
+        <w:rPr>
+          <w:lang w:val="pt-PT"/>
+        </w:rPr>
+        <w:t xml:space="preserve"> posições e responsabilidades do pessoal e as medidas que serão tomadas para proteger a organização.</w:t>
+      </w:r>
+    </w:p>
+    <w:p>
+      <w:pPr>
+        <w:ind w:left="720"/>
+        <w:rPr>
+          <w:lang w:val="pt-PT"/>
+        </w:rPr>
+      </w:pPr>
+    </w:p>
+    <w:p>
+      <w:pPr>
+        <w:ind w:left="720"/>
+        <w:rPr>
+          <w:lang w:val="pt-PT"/>
+        </w:rPr>
+      </w:pPr>
+      <w:r>
+        <w:rPr>
+          <w:lang w:val="pt-PT"/>
+        </w:rPr>
+        <w:t>Uma Política de Segurança deve conter:</w:t>
+      </w:r>
+    </w:p>
+    <w:p>
+      <w:pPr>
+        <w:ind w:left="720"/>
+        <w:rPr>
+          <w:lang w:val="pt-PT"/>
+        </w:rPr>
+      </w:pPr>
+    </w:p>
+    <w:p>
+      <w:pPr>
+        <w:pStyle w:val="ListParagraph"/>
+        <w:numPr>
+          <w:ilvl w:val="0"/>
+          <w:numId w:val="6"/>
+        </w:numPr>
+        <w:rPr>
+          <w:lang w:val="pt-PT"/>
+        </w:rPr>
+      </w:pPr>
+      <w:r>
+        <w:rPr>
+          <w:b/>
+          <w:bCs/>
+          <w:lang w:val="pt-PT"/>
+        </w:rPr>
+        <w:t>Propósito</w:t>
+      </w:r>
+      <w:r>
+        <w:rPr>
+          <w:lang w:val="pt-PT"/>
+        </w:rPr>
+        <w:t>: O propósito da política de segurança deve estar claramente descrito de maneira a proteger a confidencialidade, integridade e disponibilidade da informação e dos sistemas da organização.</w:t>
+      </w:r>
+    </w:p>
+    <w:p>
+      <w:pPr>
+        <w:pStyle w:val="ListParagraph"/>
+        <w:ind w:left="1440"/>
+        <w:rPr>
+          <w:lang w:val="pt-PT"/>
+        </w:rPr>
+      </w:pPr>
+    </w:p>
+    <w:p>
+      <w:pPr>
+        <w:pStyle w:val="ListParagraph"/>
+        <w:numPr>
+          <w:ilvl w:val="0"/>
+          <w:numId w:val="6"/>
+        </w:numPr>
+        <w:rPr>
+          <w:lang w:val="pt-PT"/>
+        </w:rPr>
+      </w:pPr>
+      <w:r>
+        <w:rPr>
+          <w:b/>
+          <w:bCs/>
+          <w:lang w:val="pt-PT"/>
+        </w:rPr>
+        <w:t>Âmbito:</w:t>
+      </w:r>
+      <w:r>
+        <w:rPr>
+          <w:lang w:val="pt-PT"/>
+        </w:rPr>
+        <w:t xml:space="preserve"> O âmbito da política de segurança deve definir que informação e sistemas estão sobre proteção como por exemplo toda a informação eletrónica, redes e sistemas de computadores.</w:t>
+      </w:r>
+    </w:p>
+    <w:p>
+      <w:pPr>
+        <w:pStyle w:val="ListParagraph"/>
+        <w:ind w:left="1440"/>
+        <w:rPr>
+          <w:lang w:val="pt-PT"/>
+        </w:rPr>
+      </w:pPr>
+    </w:p>
+    <w:p>
+      <w:pPr>
+        <w:pStyle w:val="ListParagraph"/>
+        <w:numPr>
+          <w:ilvl w:val="0"/>
+          <w:numId w:val="6"/>
+        </w:numPr>
+        <w:rPr>
+          <w:lang w:val="pt-PT"/>
+        </w:rPr>
+      </w:pPr>
+      <w:r>
+        <w:rPr>
+          <w:b/>
+          <w:bCs/>
+          <w:lang w:val="pt-PT"/>
+        </w:rPr>
+        <w:lastRenderedPageBreak/>
+        <w:t>Roles</w:t>
+      </w:r>
+      <w:r>
+        <w:rPr>
+          <w:b/>
+          <w:bCs/>
+          <w:lang w:val="pt-PT"/>
+        </w:rPr>
+        <w:t xml:space="preserve"> e Responsabilidades:</w:t>
+      </w:r>
+      <w:r>
+        <w:rPr>
+          <w:lang w:val="pt-PT"/>
+        </w:rPr>
+        <w:t xml:space="preserve"> </w:t>
+      </w:r>
+      <w:r>
+        <w:rPr>
+          <w:lang w:val="pt-PT"/>
+        </w:rPr>
+        <w:t xml:space="preserve">A </w:t>
+      </w:r>
+      <w:r>
+        <w:rPr>
+          <w:lang w:val="pt-PT"/>
+        </w:rPr>
+        <w:t>política</w:t>
+      </w:r>
+      <w:r>
+        <w:rPr>
+          <w:lang w:val="pt-PT"/>
+        </w:rPr>
+        <w:t xml:space="preserve"> de segurança deve definir as roles e responsabilidades do staff, incluindo quem é responsável por implementar e enforcar a </w:t>
+      </w:r>
+      <w:r>
+        <w:rPr>
+          <w:lang w:val="pt-PT"/>
+        </w:rPr>
+        <w:t>política</w:t>
+      </w:r>
+      <w:r>
+        <w:rPr>
+          <w:lang w:val="pt-PT"/>
+        </w:rPr>
+        <w:t>, assim como quem é responsável por gerir e proteger os sistemas de informação da organização.</w:t>
+      </w:r>
+    </w:p>
+    <w:p>
+      <w:pPr>
+        <w:pStyle w:val="ListParagraph"/>
+        <w:ind w:left="1440"/>
+        <w:rPr>
+          <w:lang w:val="pt-PT"/>
+        </w:rPr>
+      </w:pPr>
+    </w:p>
+    <w:p>
+      <w:pPr>
+        <w:pStyle w:val="ListParagraph"/>
+        <w:numPr>
+          <w:ilvl w:val="0"/>
+          <w:numId w:val="6"/>
+        </w:numPr>
+        <w:rPr>
+          <w:lang w:val="pt-PT"/>
+        </w:rPr>
+      </w:pPr>
+      <w:r>
+        <w:rPr>
+          <w:b/>
+          <w:bCs/>
+          <w:lang w:val="pt-PT"/>
+        </w:rPr>
+        <w:t>Controlo de Acesso:</w:t>
+      </w:r>
+      <w:r>
+        <w:rPr>
+          <w:lang w:val="pt-PT"/>
+        </w:rPr>
+        <w:t xml:space="preserve"> A política de segurança deve clarificar as medidas que serão tomadas para gerir o controlo de acesso á informação </w:t>
+      </w:r>
+      <w:r>
+        <w:rPr>
+          <w:lang w:val="pt-PT"/>
+        </w:rPr>
+        <w:t xml:space="preserve">da organização e aos seus sistemas como por exemplo autenticação do usuário, políticas para </w:t>
+      </w:r>
+      <w:r>
+        <w:rPr>
+          <w:lang w:val="pt-PT"/>
+        </w:rPr>
+        <w:t>palavras-passe</w:t>
+      </w:r>
+      <w:r>
+        <w:rPr>
+          <w:lang w:val="pt-PT"/>
+        </w:rPr>
+        <w:t xml:space="preserve"> e listas de controlo de acesso.</w:t>
+      </w:r>
+    </w:p>
+    <w:p>
+      <w:pPr>
+        <w:pStyle w:val="ListParagraph"/>
+        <w:rPr>
+          <w:lang w:val="pt-PT"/>
+        </w:rPr>
+      </w:pPr>
+    </w:p>
+    <w:p>
+      <w:pPr>
+        <w:pStyle w:val="ListParagraph"/>
+        <w:numPr>
+          <w:ilvl w:val="0"/>
+          <w:numId w:val="6"/>
+        </w:numPr>
+        <w:rPr>
+          <w:lang w:val="pt-PT"/>
+        </w:rPr>
+      </w:pPr>
+      <w:r>
+        <w:rPr>
+          <w:b/>
+          <w:bCs/>
+          <w:lang w:val="pt-PT"/>
+        </w:rPr>
+        <w:t>Classificação da Informação:</w:t>
+      </w:r>
+      <w:r>
+        <w:rPr>
+          <w:lang w:val="pt-PT"/>
+        </w:rPr>
+        <w:t xml:space="preserve"> A política de segurança deve definir os diferentes níveis de sensibilidade para a informação da organização como: publica, interna, confidencial ou restrita. E deve também delinear o controlo apropriado para cada nível.</w:t>
+      </w:r>
+    </w:p>
+    <w:p>
+      <w:pPr>
+        <w:pStyle w:val="ListParagraph"/>
+        <w:rPr>
+          <w:lang w:val="pt-PT"/>
+        </w:rPr>
+      </w:pPr>
+    </w:p>
+    <w:p>
+      <w:pPr>
+        <w:pStyle w:val="ListParagraph"/>
+        <w:numPr>
+          <w:ilvl w:val="0"/>
+          <w:numId w:val="6"/>
+        </w:numPr>
+        <w:rPr>
+          <w:lang w:val="pt-PT"/>
+        </w:rPr>
+      </w:pPr>
+      <w:r>
+        <w:rPr>
+          <w:b/>
+          <w:bCs/>
+          <w:lang w:val="pt-PT"/>
+        </w:rPr>
+        <w:t>Segurança de Rede:</w:t>
+      </w:r>
+      <w:r>
+        <w:rPr>
+          <w:lang w:val="pt-PT"/>
+        </w:rPr>
+        <w:t xml:space="preserve"> A política de segurança deve definir as medidas que serão tomadas para proteger as redes da organização como firewall, sistemas para deteção de intrusos e </w:t>
+      </w:r>
+      <w:proofErr w:type="spellStart"/>
+      <w:r>
+        <w:rPr>
+          <w:lang w:val="pt-PT"/>
+        </w:rPr>
+        <w:t>VPNs</w:t>
+      </w:r>
+      <w:proofErr w:type="spellEnd"/>
+      <w:r>
+        <w:rPr>
+          <w:lang w:val="pt-PT"/>
+        </w:rPr>
+        <w:t>.</w:t>
+      </w:r>
+    </w:p>
+    <w:p>
+      <w:pPr>
+        <w:pStyle w:val="ListParagraph"/>
+        <w:rPr>
+          <w:lang w:val="pt-PT"/>
+        </w:rPr>
+      </w:pPr>
+    </w:p>
+    <w:p>
+      <w:pPr>
+        <w:pStyle w:val="ListParagraph"/>
+        <w:numPr>
+          <w:ilvl w:val="0"/>
+          <w:numId w:val="6"/>
+        </w:numPr>
+        <w:rPr>
+          <w:b/>
+          <w:bCs/>
+          <w:lang w:val="pt-PT"/>
+        </w:rPr>
+      </w:pPr>
+      <w:r>
+        <w:rPr>
+          <w:b/>
+          <w:bCs/>
+          <w:lang w:val="pt-PT"/>
+        </w:rPr>
+        <w:t xml:space="preserve">Resposta a Incidentes: </w:t>
+      </w:r>
+      <w:r>
+        <w:rPr>
+          <w:lang w:val="pt-PT"/>
+        </w:rPr>
+        <w:t>A política de segurança</w:t>
+      </w:r>
+      <w:r>
+        <w:rPr>
+          <w:lang w:val="pt-PT"/>
+        </w:rPr>
+        <w:t xml:space="preserve"> deve conter os procedimentos a seguir no caso de um incidente ou violação de segurança, incluindo como reportar o incidente, como conter o dano e como recuperar de tal acontecimento.</w:t>
+      </w:r>
+    </w:p>
+    <w:p>
+      <w:pPr>
+        <w:pStyle w:val="ListParagraph"/>
+        <w:rPr>
+          <w:b/>
+          <w:bCs/>
+          <w:lang w:val="pt-PT"/>
+        </w:rPr>
+      </w:pPr>
+    </w:p>
+    <w:p>
+      <w:pPr>
+        <w:pStyle w:val="ListParagraph"/>
+        <w:numPr>
+          <w:ilvl w:val="0"/>
+          <w:numId w:val="6"/>
+        </w:numPr>
+        <w:rPr>
+          <w:b/>
+          <w:bCs/>
+          <w:lang w:val="pt-PT"/>
+        </w:rPr>
+      </w:pPr>
+      <w:r>
+        <w:rPr>
+          <w:b/>
+          <w:bCs/>
+          <w:lang w:val="pt-PT"/>
+        </w:rPr>
+        <w:t xml:space="preserve">Conformidade: </w:t>
+      </w:r>
+      <w:r>
+        <w:rPr>
+          <w:lang w:val="pt-PT"/>
+        </w:rPr>
+        <w:t>A política de segurança</w:t>
+      </w:r>
+      <w:r>
+        <w:rPr>
+          <w:lang w:val="pt-PT"/>
+        </w:rPr>
+        <w:t xml:space="preserve"> deve delinear a conformidade da organização com as leis e regulações relevantes a onde pratica as suas atividades.</w:t>
+      </w:r>
+    </w:p>
+    <w:p>
+      <w:pPr>
+        <w:pStyle w:val="ListParagraph"/>
+        <w:rPr>
+          <w:b/>
+          <w:bCs/>
+          <w:lang w:val="pt-PT"/>
+        </w:rPr>
+      </w:pPr>
+    </w:p>
+    <w:p>
+      <w:pPr>
+        <w:pStyle w:val="ListParagraph"/>
+        <w:numPr>
+          <w:ilvl w:val="0"/>
+          <w:numId w:val="6"/>
+        </w:numPr>
+        <w:rPr>
+          <w:b/>
+          <w:bCs/>
+          <w:lang w:val="pt-PT"/>
+        </w:rPr>
+      </w:pPr>
+      <w:r>
+        <w:rPr>
+          <w:b/>
+          <w:bCs/>
+          <w:lang w:val="pt-PT"/>
+        </w:rPr>
+        <w:t xml:space="preserve">Rever e Atualizar: </w:t>
+      </w:r>
+      <w:r>
+        <w:rPr>
+          <w:lang w:val="pt-PT"/>
+        </w:rPr>
+        <w:t>A política de segurança deve</w:t>
+      </w:r>
+      <w:r>
+        <w:rPr>
+          <w:lang w:val="pt-PT"/>
+        </w:rPr>
+        <w:t xml:space="preserve"> descrever o processo para a revisão e atualização da sua própria </w:t>
+      </w:r>
+      <w:r>
+        <w:rPr>
+          <w:lang w:val="pt-PT"/>
+        </w:rPr>
+        <w:t>política de segurança</w:t>
+      </w:r>
+      <w:r>
+        <w:rPr>
+          <w:lang w:val="pt-PT"/>
+        </w:rPr>
+        <w:t xml:space="preserve"> para garantir que esta continua relevante.</w:t>
+      </w:r>
+      <w:r>
+        <w:rPr>
+          <w:lang w:val="pt-PT"/>
+        </w:rPr>
+        <w:t xml:space="preserve"> </w:t>
+      </w:r>
+    </w:p>
+    <w:p>
+      <w:pPr>
+        <w:pStyle w:val="ListParagraph"/>
+        <w:rPr>
+          <w:lang w:val="pt-PT"/>
+        </w:rPr>
+      </w:pPr>
+    </w:p>
+    <w:p>
+      <w:pPr>
+        <w:rPr>
+          <w:lang w:val="pt-PT"/>
+        </w:rPr>
+      </w:pPr>
+    </w:p>
+    <w:p>
+      <w:pPr>
+        <w:rPr>
+          <w:sz w:val="32"/>
+          <w:szCs w:val="32"/>
+          <w:lang w:val="pt-PT"/>
+        </w:rPr>
+      </w:pPr>
+    </w:p>
+    <w:p>
+      <w:pPr>
+        <w:ind w:left="720"/>
+        <w:rPr>
+          <w:sz w:val="32"/>
+          <w:szCs w:val="32"/>
+          <w:lang w:val="pt-PT"/>
+        </w:rPr>
+      </w:pPr>
+    </w:p>
+    <w:p>
+      <w:pPr>
+        <w:ind w:left="720"/>
+        <w:rPr>
           <w:sz w:val="32"/>
           <w:szCs w:val="32"/>
           <w:lang w:val="pt-PT"/>
@@ -1946,10 +2483,29 @@
         <w:rPr>
           <w:lang w:val="pt-PT"/>
         </w:rPr>
-        <w:lastRenderedPageBreak/>
         <w:tab/>
         <w:t xml:space="preserve">3.1.3 Requisitos </w:t>
       </w:r>
+      <w:r>
+        <w:rPr>
+          <w:lang w:val="pt-PT"/>
+        </w:rPr>
+        <w:t>(</w:t>
+      </w:r>
+      <w:proofErr w:type="spellStart"/>
+      <w:r>
+        <w:rPr>
+          <w:lang w:val="pt-PT"/>
+        </w:rPr>
+        <w:t>cp</w:t>
+      </w:r>
+      <w:proofErr w:type="spellEnd"/>
+      <w:r>
+        <w:rPr>
+          <w:lang w:val="pt-PT"/>
+        </w:rPr>
+        <w:t>)</w:t>
+      </w:r>
     </w:p>
     <w:p>
       <w:pPr>
@@ -1962,7 +2518,80 @@
           <w:lang w:val="pt-PT"/>
         </w:rPr>
         <w:tab/>
-        <w:t>(Por fazer)</w:t>
+      </w:r>
+    </w:p>
+    <w:p>
+      <w:pPr>
+        <w:ind w:left="720"/>
+      </w:pPr>
+      <w:r>
+        <w:t>Os requisites são as restrições relacionadas com os objetivos de segurança. Os</w:t>
+      </w:r>
+      <w:r>
+        <w:br/>
+        <w:t>requisitos de segurança constituem o núcleo da segurança na elaboração de</w:t>
+      </w:r>
+      <w:r>
+        <w:br/>
+        <w:t>qualquer plano de segurança. Ao contrário dos típicos requisitos de sistema ou</w:t>
+      </w:r>
+      <w:r>
+        <w:br/>
+        <w:t>requisitos funcionais, os requisitos de segurança podem ser potencialmente</w:t>
+      </w:r>
+      <w:r>
+        <w:br/>
+        <w:t>reutilizados, num domínio ou contexto semelhante, especialmente se</w:t>
+      </w:r>
+      <w:r>
+        <w:br/>
+        <w:t>especificados como instâncias de modelos reutilizáveis.</w:t>
+      </w:r>
+    </w:p>
+    <w:p>
+      <w:pPr>
+        <w:ind w:left="720"/>
+      </w:pPr>
+      <w:r>
+        <w:br/>
+        <w:t>Os requisitos de segurança são desenvolvidos para especificar as políticas de</w:t>
+      </w:r>
+      <w:r>
+        <w:br/>
+        <w:t>segurança do sistema e ambas políticas como requisitos devem mapear os riscos</w:t>
+      </w:r>
+      <w:r>
+        <w:br/>
+        <w:t>de segurança já identificados, as ameaças e as vulnerabilidades. Os requisitos</w:t>
+      </w:r>
+      <w:r>
+        <w:br/>
+        <w:t>devem também suportar a implementação de um plano de segurança.</w:t>
+      </w:r>
+    </w:p>
+    <w:p>
+      <w:pPr>
+        <w:rPr>
+          <w:lang w:val="pt-PT"/>
+        </w:rPr>
+      </w:pPr>
+      <w:r>
+        <w:rPr>
+          <w:lang w:val="pt-PT"/>
+        </w:rPr>
+        <w:tab/>
+      </w:r>
+      <w:r>
+        <w:rPr>
+          <w:lang w:val="pt-PT"/>
+        </w:rPr>
+        <w:tab/>
+      </w:r>
+      <w:r>
+        <w:rPr>
+          <w:lang w:val="pt-PT"/>
+        </w:rPr>
+        <w:tab/>
       </w:r>
     </w:p>
     <w:p>
@@ -2056,7 +2685,35 @@
         <w:rPr>
           <w:lang w:val="pt-PT"/>
         </w:rPr>
-        <w:t>3.1.5 Acountability</w:t>
+        <w:t xml:space="preserve">3.1.5 </w:t>
+      </w:r>
+      <w:proofErr w:type="spellStart"/>
+      <w:r>
+        <w:rPr>
+          <w:lang w:val="pt-PT"/>
+        </w:rPr>
+        <w:t>Acountability</w:t>
+      </w:r>
+      <w:proofErr w:type="spellEnd"/>
+      <w:r>
+        <w:rPr>
+          <w:lang w:val="pt-PT"/>
+        </w:rPr>
+        <w:t xml:space="preserve"> (</w:t>
+      </w:r>
+      <w:proofErr w:type="spellStart"/>
+      <w:r>
+        <w:rPr>
+          <w:lang w:val="pt-PT"/>
+        </w:rPr>
+        <w:t>cp</w:t>
+      </w:r>
+      <w:proofErr w:type="spellEnd"/>
+      <w:r>
+        <w:rPr>
+          <w:lang w:val="pt-PT"/>
+        </w:rPr>
+        <w:t>)</w:t>
       </w:r>
     </w:p>
     <w:p>
@@ -2066,32 +2723,113 @@
           <w:lang w:val="pt-PT"/>
         </w:rPr>
       </w:pPr>
-      <w:r>
-        <w:rPr>
-          <w:lang w:val="pt-PT"/>
-        </w:rPr>
-        <w:t>(Por fazer)</w:t>
-      </w:r>
     </w:p>
     <w:p>
       <w:pPr>
         <w:ind w:left="720"/>
-        <w:rPr>
-          <w:lang w:val="pt-PT"/>
-        </w:rPr>
-      </w:pPr>
+      </w:pPr>
+      <w:r>
+        <w:t>Nesta parte deve ser especificado quais as pessoas que são responsáveis por</w:t>
+      </w:r>
+      <w:r>
+        <w:br/>
+        <w:t>implementar os requisitos de segurança. Esta documentação suporta quem tem</w:t>
+      </w:r>
+      <w:r>
+        <w:br/>
+        <w:t>a tarefa de coordenar as responsabilidades individuais em conjunto com os</w:t>
+      </w:r>
+      <w:r>
+        <w:br/>
+        <w:t>especialistas em segurança. Ao mesmo tempo, o plano torna explícito quem é</w:t>
+      </w:r>
+      <w:r>
+        <w:br/>
+        <w:t>(ou pode ser) responsável, se existem requisites que não possam ser cumpridos</w:t>
+      </w:r>
+      <w:r>
+        <w:br/>
+        <w:t>e vulnerabilidades a que não foi dada resposta.</w:t>
+      </w:r>
     </w:p>
     <w:p>
       <w:pPr>
         <w:ind w:left="720"/>
-        <w:rPr>
-          <w:lang w:val="pt-PT"/>
-        </w:rPr>
-      </w:pPr>
-      <w:r>
-        <w:rPr>
-          <w:lang w:val="pt-PT"/>
-        </w:rPr>
+      </w:pPr>
+      <w:r>
+        <w:br/>
+        <w:t>Existem muitos e diversos papéis na organização a considerar, tais como a</w:t>
+      </w:r>
+      <w:r>
+        <w:br/>
+        <w:t>conceção, o desenvolvimento, a utilização e a manutenção do sistema. Tal leva a</w:t>
+      </w:r>
+      <w:r>
+        <w:br/>
+        <w:t>diferentes perfis de recursos humanos envolvidos diretamente no sistema, tais</w:t>
+      </w:r>
+      <w:r>
+        <w:br/>
+        <w:t>como utilizadores finais, gestores de projeto, gestores, administradores de bases</w:t>
+      </w:r>
+      <w:r>
+        <w:br/>
+        <w:t>de dados, administrativos, entre muitos outros. Quando a dimensão da</w:t>
+      </w:r>
+      <w:r>
+        <w:br/>
+        <w:t>organização é relevante (por exemplo mais de 30 colaboradores), deve existir</w:t>
+      </w:r>
+      <w:r>
+        <w:br/>
+        <w:t>uma equipa de planeamento de segurança que realiza uma análise de segurança e</w:t>
+      </w:r>
+      <w:r>
+        <w:br/>
+        <w:t>recomenda um programa de segurança.</w:t>
+      </w:r>
+    </w:p>
+    <w:p>
+      <w:pPr>
+        <w:ind w:left="720"/>
+      </w:pPr>
+    </w:p>
+    <w:p>
+      <w:pPr>
+        <w:ind w:left="720"/>
+        <w:rPr>
+          <w:lang w:val="pt-PT"/>
+        </w:rPr>
+      </w:pPr>
+    </w:p>
+    <w:p>
+      <w:pPr>
+        <w:ind w:left="720"/>
+        <w:rPr>
+          <w:lang w:val="pt-PT"/>
+        </w:rPr>
+      </w:pPr>
+    </w:p>
+    <w:p>
+      <w:pPr>
+        <w:ind w:left="720"/>
+        <w:rPr>
+          <w:lang w:val="pt-PT"/>
+        </w:rPr>
+      </w:pPr>
+    </w:p>
+    <w:p>
+      <w:pPr>
+        <w:ind w:left="720"/>
+        <w:rPr>
+          <w:lang w:val="pt-PT"/>
+        </w:rPr>
+      </w:pPr>
+      <w:r>
+        <w:rPr>
+          <w:lang w:val="pt-PT"/>
+        </w:rPr>
+        <w:lastRenderedPageBreak/>
         <w:t>3.1.6 Calendário</w:t>
       </w:r>
     </w:p>
@@ -2185,21 +2923,7 @@
         <w:rPr>
           <w:lang w:val="pt-PT"/>
         </w:rPr>
-        <w:t xml:space="preserve">Após a realização do plano e sua implementação a fase de revisão torna-se a mais importante em conjunto com a revisão dos requisitos de segurança, pois manter o plano atualizado é crucial para manter o sistema o mais seguro possível. Fatores como a evolução da </w:t>
-      </w:r>
-      <w:proofErr w:type="gramStart"/>
-      <w:r>
-        <w:rPr>
-          <w:lang w:val="pt-PT"/>
-        </w:rPr>
-        <w:t>tecnologia ,</w:t>
-      </w:r>
-      <w:proofErr w:type="gramEnd"/>
-      <w:r>
-        <w:rPr>
-          <w:lang w:val="pt-PT"/>
-        </w:rPr>
-        <w:t xml:space="preserve"> aparecimento de novas vulnerabilidades e novos tipos de ataques assim com alterações a  nível dos requisitos do cliente ou do sistema jurídico forçam que este passo do plano de segurança nunca esteja concluído.</w:t>
+        <w:t>Após a realização do plano e sua implementação a fase de revisão torna-se a mais importante em conjunto com a revisão dos requisitos de segurança, pois manter o plano atualizado é crucial para manter o sistema o mais seguro possível. Fatores como a evolução da tecnologia, aparecimento de novas vulnerabilidades e novos tipos de ataques assim com alterações a nível dos requisitos do cliente ou do sistema jurídico forçam que este passo do plano de segurança nunca esteja concluído.</w:t>
       </w:r>
     </w:p>
     <w:p>
@@ -4195,6 +4919,345 @@
     </w:lvl>
   </w:abstractNum>
   <w:abstractNum w:abstractNumId="1" w15:restartNumberingAfterBreak="0">
+    <w:nsid w:val="18AD64EE"/>
+    <w:multiLevelType w:val="hybridMultilevel"/>
+    <w:tmpl w:val="42A89EB0"/>
+    <w:lvl w:ilvl="0" w:tplc="0809000F">
+      <w:start w:val="1"/>
+      <w:numFmt w:val="decimal"/>
+      <w:lvlText w:val="%1."/>
+      <w:lvlJc w:val="left"/>
+      <w:pPr>
+        <w:ind w:left="1440" w:hanging="360"/>
+      </w:pPr>
+      <w:rPr>
+        <w:rFonts w:hint="default"/>
+      </w:rPr>
+    </w:lvl>
+    <w:lvl w:ilvl="1" w:tplc="FFFFFFFF" w:tentative="1">
+      <w:start w:val="1"/>
+      <w:numFmt w:val="bullet"/>
+      <w:lvlText w:val="o"/>
+      <w:lvlJc w:val="left"/>
+      <w:pPr>
+        <w:ind w:left="2160" w:hanging="360"/>
+      </w:pPr>
+      <w:rPr>
+        <w:rFonts w:ascii="Courier New" w:hAnsi="Courier New" w:hint="default"/>
+      </w:rPr>
+    </w:lvl>
+    <w:lvl w:ilvl="2" w:tplc="FFFFFFFF" w:tentative="1">
+      <w:start w:val="1"/>
+      <w:numFmt w:val="bullet"/>
+      <w:lvlText w:val=""/>
+      <w:lvlJc w:val="left"/>
+      <w:pPr>
+        <w:ind w:left="2880" w:hanging="360"/>
+      </w:pPr>
+      <w:rPr>
+        <w:rFonts w:ascii="Wingdings" w:hAnsi="Wingdings" w:hint="default"/>
+      </w:rPr>
+    </w:lvl>
+    <w:lvl w:ilvl="3" w:tplc="FFFFFFFF" w:tentative="1">
+      <w:start w:val="1"/>
+      <w:numFmt w:val="bullet"/>
+      <w:lvlText w:val=""/>
+      <w:lvlJc w:val="left"/>
+      <w:pPr>
+        <w:ind w:left="3600" w:hanging="360"/>
+      </w:pPr>
+      <w:rPr>
+        <w:rFonts w:ascii="Symbol" w:hAnsi="Symbol" w:hint="default"/>
+      </w:rPr>
+    </w:lvl>
+    <w:lvl w:ilvl="4" w:tplc="FFFFFFFF" w:tentative="1">
+      <w:start w:val="1"/>
+      <w:numFmt w:val="bullet"/>
+      <w:lvlText w:val="o"/>
+      <w:lvlJc w:val="left"/>
+      <w:pPr>
+        <w:ind w:left="4320" w:hanging="360"/>
+      </w:pPr>
+      <w:rPr>
+        <w:rFonts w:ascii="Courier New" w:hAnsi="Courier New" w:hint="default"/>
+      </w:rPr>
+    </w:lvl>
+    <w:lvl w:ilvl="5" w:tplc="FFFFFFFF" w:tentative="1">
+      <w:start w:val="1"/>
+      <w:numFmt w:val="bullet"/>
+      <w:lvlText w:val=""/>
+      <w:lvlJc w:val="left"/>
+      <w:pPr>
+        <w:ind w:left="5040" w:hanging="360"/>
+      </w:pPr>
+      <w:rPr>
+        <w:rFonts w:ascii="Wingdings" w:hAnsi="Wingdings" w:hint="default"/>
+      </w:rPr>
+    </w:lvl>
+    <w:lvl w:ilvl="6" w:tplc="FFFFFFFF" w:tentative="1">
+      <w:start w:val="1"/>
+      <w:numFmt w:val="bullet"/>
+      <w:lvlText w:val=""/>
+      <w:lvlJc w:val="left"/>
+      <w:pPr>
+        <w:ind w:left="5760" w:hanging="360"/>
+      </w:pPr>
+      <w:rPr>
+        <w:rFonts w:ascii="Symbol" w:hAnsi="Symbol" w:hint="default"/>
+      </w:rPr>
+    </w:lvl>
+    <w:lvl w:ilvl="7" w:tplc="FFFFFFFF" w:tentative="1">
+      <w:start w:val="1"/>
+      <w:numFmt w:val="bullet"/>
+      <w:lvlText w:val="o"/>
+      <w:lvlJc w:val="left"/>
+      <w:pPr>
+        <w:ind w:left="6480" w:hanging="360"/>
+      </w:pPr>
+      <w:rPr>
+        <w:rFonts w:ascii="Courier New" w:hAnsi="Courier New" w:hint="default"/>
+      </w:rPr>
+    </w:lvl>
+    <w:lvl w:ilvl="8" w:tplc="FFFFFFFF" w:tentative="1">
+      <w:start w:val="1"/>
+      <w:numFmt w:val="bullet"/>
+      <w:lvlText w:val=""/>
+      <w:lvlJc w:val="left"/>
+      <w:pPr>
+        <w:ind w:left="7200" w:hanging="360"/>
+      </w:pPr>
+      <w:rPr>
+        <w:rFonts w:ascii="Wingdings" w:hAnsi="Wingdings" w:hint="default"/>
+      </w:rPr>
+    </w:lvl>
+  </w:abstractNum>
+  <w:abstractNum w:abstractNumId="2" w15:restartNumberingAfterBreak="0">
+    <w:nsid w:val="19144854"/>
+    <w:multiLevelType w:val="hybridMultilevel"/>
+    <w:tmpl w:val="E67A5238"/>
+    <w:lvl w:ilvl="0" w:tplc="08090001">
+      <w:start w:val="1"/>
+      <w:numFmt w:val="bullet"/>
+      <w:lvlText w:val=""/>
+      <w:lvlJc w:val="left"/>
+      <w:pPr>
+        <w:ind w:left="1440" w:hanging="360"/>
+      </w:pPr>
+      <w:rPr>
+        <w:rFonts w:ascii="Symbol" w:hAnsi="Symbol" w:hint="default"/>
+      </w:rPr>
+    </w:lvl>
+    <w:lvl w:ilvl="1" w:tplc="08090003" w:tentative="1">
+      <w:start w:val="1"/>
+      <w:numFmt w:val="bullet"/>
+      <w:lvlText w:val="o"/>
+      <w:lvlJc w:val="left"/>
+      <w:pPr>
+        <w:ind w:left="2160" w:hanging="360"/>
+      </w:pPr>
+      <w:rPr>
+        <w:rFonts w:ascii="Courier New" w:hAnsi="Courier New" w:hint="default"/>
+      </w:rPr>
+    </w:lvl>
+    <w:lvl w:ilvl="2" w:tplc="08090005" w:tentative="1">
+      <w:start w:val="1"/>
+      <w:numFmt w:val="bullet"/>
+      <w:lvlText w:val=""/>
+      <w:lvlJc w:val="left"/>
+      <w:pPr>
+        <w:ind w:left="2880" w:hanging="360"/>
+      </w:pPr>
+      <w:rPr>
+        <w:rFonts w:ascii="Wingdings" w:hAnsi="Wingdings" w:hint="default"/>
+      </w:rPr>
+    </w:lvl>
+    <w:lvl w:ilvl="3" w:tplc="08090001" w:tentative="1">
+      <w:start w:val="1"/>
+      <w:numFmt w:val="bullet"/>
+      <w:lvlText w:val=""/>
+      <w:lvlJc w:val="left"/>
+      <w:pPr>
+        <w:ind w:left="3600" w:hanging="360"/>
+      </w:pPr>
+      <w:rPr>
+        <w:rFonts w:ascii="Symbol" w:hAnsi="Symbol" w:hint="default"/>
+      </w:rPr>
+    </w:lvl>
+    <w:lvl w:ilvl="4" w:tplc="08090003" w:tentative="1">
+      <w:start w:val="1"/>
+      <w:numFmt w:val="bullet"/>
+      <w:lvlText w:val="o"/>
+      <w:lvlJc w:val="left"/>
+      <w:pPr>
+        <w:ind w:left="4320" w:hanging="360"/>
+      </w:pPr>
+      <w:rPr>
+        <w:rFonts w:ascii="Courier New" w:hAnsi="Courier New" w:hint="default"/>
+      </w:rPr>
+    </w:lvl>
+    <w:lvl w:ilvl="5" w:tplc="08090005" w:tentative="1">
+      <w:start w:val="1"/>
+      <w:numFmt w:val="bullet"/>
+      <w:lvlText w:val=""/>
+      <w:lvlJc w:val="left"/>
+      <w:pPr>
+        <w:ind w:left="5040" w:hanging="360"/>
+      </w:pPr>
+      <w:rPr>
+        <w:rFonts w:ascii="Wingdings" w:hAnsi="Wingdings" w:hint="default"/>
+      </w:rPr>
+    </w:lvl>
+    <w:lvl w:ilvl="6" w:tplc="08090001" w:tentative="1">
+      <w:start w:val="1"/>
+      <w:numFmt w:val="bullet"/>
+      <w:lvlText w:val=""/>
+      <w:lvlJc w:val="left"/>
+      <w:pPr>
+        <w:ind w:left="5760" w:hanging="360"/>
+      </w:pPr>
+      <w:rPr>
+        <w:rFonts w:ascii="Symbol" w:hAnsi="Symbol" w:hint="default"/>
+      </w:rPr>
+    </w:lvl>
+    <w:lvl w:ilvl="7" w:tplc="08090003" w:tentative="1">
+      <w:start w:val="1"/>
+      <w:numFmt w:val="bullet"/>
+      <w:lvlText w:val="o"/>
+      <w:lvlJc w:val="left"/>
+      <w:pPr>
+        <w:ind w:left="6480" w:hanging="360"/>
+      </w:pPr>
+      <w:rPr>
+        <w:rFonts w:ascii="Courier New" w:hAnsi="Courier New" w:hint="default"/>
+      </w:rPr>
+    </w:lvl>
+    <w:lvl w:ilvl="8" w:tplc="08090005" w:tentative="1">
+      <w:start w:val="1"/>
+      <w:numFmt w:val="bullet"/>
+      <w:lvlText w:val=""/>
+      <w:lvlJc w:val="left"/>
+      <w:pPr>
+        <w:ind w:left="7200" w:hanging="360"/>
+      </w:pPr>
+      <w:rPr>
+        <w:rFonts w:ascii="Wingdings" w:hAnsi="Wingdings" w:hint="default"/>
+      </w:rPr>
+    </w:lvl>
+  </w:abstractNum>
+  <w:abstractNum w:abstractNumId="3" w15:restartNumberingAfterBreak="0">
+    <w:nsid w:val="243B2A3C"/>
+    <w:multiLevelType w:val="hybridMultilevel"/>
+    <w:tmpl w:val="024C89D4"/>
+    <w:lvl w:ilvl="0" w:tplc="08090001">
+      <w:start w:val="1"/>
+      <w:numFmt w:val="bullet"/>
+      <w:lvlText w:val=""/>
+      <w:lvlJc w:val="left"/>
+      <w:pPr>
+        <w:ind w:left="1440" w:hanging="360"/>
+      </w:pPr>
+      <w:rPr>
+        <w:rFonts w:ascii="Symbol" w:hAnsi="Symbol" w:hint="default"/>
+      </w:rPr>
+    </w:lvl>
+    <w:lvl w:ilvl="1" w:tplc="08090003" w:tentative="1">
+      <w:start w:val="1"/>
+      <w:numFmt w:val="bullet"/>
+      <w:lvlText w:val="o"/>
+      <w:lvlJc w:val="left"/>
+      <w:pPr>
+        <w:ind w:left="2160" w:hanging="360"/>
+      </w:pPr>
+      <w:rPr>
+        <w:rFonts w:ascii="Courier New" w:hAnsi="Courier New" w:hint="default"/>
+      </w:rPr>
+    </w:lvl>
+    <w:lvl w:ilvl="2" w:tplc="08090005" w:tentative="1">
+      <w:start w:val="1"/>
+      <w:numFmt w:val="bullet"/>
+      <w:lvlText w:val=""/>
+      <w:lvlJc w:val="left"/>
+      <w:pPr>
+        <w:ind w:left="2880" w:hanging="360"/>
+      </w:pPr>
+      <w:rPr>
+        <w:rFonts w:ascii="Wingdings" w:hAnsi="Wingdings" w:hint="default"/>
+      </w:rPr>
+    </w:lvl>
+    <w:lvl w:ilvl="3" w:tplc="08090001" w:tentative="1">
+      <w:start w:val="1"/>
+      <w:numFmt w:val="bullet"/>
+      <w:lvlText w:val=""/>
+      <w:lvlJc w:val="left"/>
+      <w:pPr>
+        <w:ind w:left="3600" w:hanging="360"/>
+      </w:pPr>
+      <w:rPr>
+        <w:rFonts w:ascii="Symbol" w:hAnsi="Symbol" w:hint="default"/>
+      </w:rPr>
+    </w:lvl>
+    <w:lvl w:ilvl="4" w:tplc="08090003" w:tentative="1">
+      <w:start w:val="1"/>
+      <w:numFmt w:val="bullet"/>
+      <w:lvlText w:val="o"/>
+      <w:lvlJc w:val="left"/>
+      <w:pPr>
+        <w:ind w:left="4320" w:hanging="360"/>
+      </w:pPr>
+      <w:rPr>
+        <w:rFonts w:ascii="Courier New" w:hAnsi="Courier New" w:hint="default"/>
+      </w:rPr>
+    </w:lvl>
+    <w:lvl w:ilvl="5" w:tplc="08090005" w:tentative="1">
+      <w:start w:val="1"/>
+      <w:numFmt w:val="bullet"/>
+      <w:lvlText w:val=""/>
+      <w:lvlJc w:val="left"/>
+      <w:pPr>
+        <w:ind w:left="5040" w:hanging="360"/>
+      </w:pPr>
+      <w:rPr>
+        <w:rFonts w:ascii="Wingdings" w:hAnsi="Wingdings" w:hint="default"/>
+      </w:rPr>
+    </w:lvl>
+    <w:lvl w:ilvl="6" w:tplc="08090001" w:tentative="1">
+      <w:start w:val="1"/>
+      <w:numFmt w:val="bullet"/>
+      <w:lvlText w:val=""/>
+      <w:lvlJc w:val="left"/>
+      <w:pPr>
+        <w:ind w:left="5760" w:hanging="360"/>
+      </w:pPr>
+      <w:rPr>
+        <w:rFonts w:ascii="Symbol" w:hAnsi="Symbol" w:hint="default"/>
+      </w:rPr>
+    </w:lvl>
+    <w:lvl w:ilvl="7" w:tplc="08090003" w:tentative="1">
+      <w:start w:val="1"/>
+      <w:numFmt w:val="bullet"/>
+      <w:lvlText w:val="o"/>
+      <w:lvlJc w:val="left"/>
+      <w:pPr>
+        <w:ind w:left="6480" w:hanging="360"/>
+      </w:pPr>
+      <w:rPr>
+        <w:rFonts w:ascii="Courier New" w:hAnsi="Courier New" w:hint="default"/>
+      </w:rPr>
+    </w:lvl>
+    <w:lvl w:ilvl="8" w:tplc="08090005" w:tentative="1">
+      <w:start w:val="1"/>
+      <w:numFmt w:val="bullet"/>
+      <w:lvlText w:val=""/>
+      <w:lvlJc w:val="left"/>
+      <w:pPr>
+        <w:ind w:left="7200" w:hanging="360"/>
+      </w:pPr>
+      <w:rPr>
+        <w:rFonts w:ascii="Wingdings" w:hAnsi="Wingdings" w:hint="default"/>
+      </w:rPr>
+    </w:lvl>
+  </w:abstractNum>
+  <w:abstractNum w:abstractNumId="4" w15:restartNumberingAfterBreak="0">
     <w:nsid w:val="2BEF3981"/>
     <w:multiLevelType w:val="multilevel"/>
     <w:tmpl w:val="91E466F8"/>
@@ -4280,7 +5343,7 @@
       </w:pPr>
     </w:lvl>
   </w:abstractNum>
-  <w:abstractNum w:abstractNumId="2" w15:restartNumberingAfterBreak="0">
+  <w:abstractNum w:abstractNumId="5" w15:restartNumberingAfterBreak="0">
     <w:nsid w:val="557E0870"/>
     <w:multiLevelType w:val="multilevel"/>
     <w:tmpl w:val="AD4E2810"/>
@@ -4394,13 +5457,22 @@
     </w:lvl>
   </w:abstractNum>
   <w:num w:numId="1" w16cid:durableId="893389799">
-    <w:abstractNumId w:val="2"/>
+    <w:abstractNumId w:val="5"/>
   </w:num>
   <w:num w:numId="2" w16cid:durableId="62988843">
-    <w:abstractNumId w:val="1"/>
+    <w:abstractNumId w:val="4"/>
   </w:num>
   <w:num w:numId="3" w16cid:durableId="97680553">
     <w:abstractNumId w:val="0"/>
+  </w:num>
+  <w:num w:numId="4" w16cid:durableId="2111584814">
+    <w:abstractNumId w:val="3"/>
+  </w:num>
+  <w:num w:numId="5" w16cid:durableId="583801701">
+    <w:abstractNumId w:val="2"/>
+  </w:num>
+  <w:num w:numId="6" w16cid:durableId="1299267615">
+    <w:abstractNumId w:val="1"/>
   </w:num>
 </w:numbering>
 </file>
@@ -4923,7 +5995,6 @@
   <w:style w:type="character" w:default="1" w:styleId="DefaultParagraphFont">
     <w:name w:val="Default Paragraph Font"/>
     <w:uiPriority w:val="1"/>
-    <w:semiHidden/>
     <w:unhideWhenUsed/>
   </w:style>
   <w:style w:type="table" w:default="1" w:styleId="TableNormal">

</xml_diff>